<commit_message>
Small fixes and documentation changes
</commit_message>
<xml_diff>
--- a/docs/Build and Installation guide.docx
+++ b/docs/Build and Installation guide.docx
@@ -46,33 +46,35 @@
       </w:r>
     </w:p>
     <w:p>
-      <w:r>
-        <w:t xml:space="preserve">- [Visual </w:t>
-      </w:r>
-      <w:proofErr w:type="gramStart"/>
-      <w:r>
-        <w:t>Studio](</w:t>
-      </w:r>
-      <w:proofErr w:type="gramEnd"/>
+      <w:pPr>
+        <w:rPr>
+          <w:lang w:val="es-CO"/>
+        </w:rPr>
+      </w:pPr>
+      <w:r>
+        <w:rPr>
+          <w:lang w:val="es-CO"/>
+        </w:rPr>
+        <w:t>- [Visual Studio](</w:t>
+      </w:r>
       <w:r>
         <w:rPr>
           <w:u w:val="single"/>
+          <w:lang w:val="es-CO"/>
         </w:rPr>
         <w:t>https://visualstudio.microsoft.com/</w:t>
       </w:r>
       <w:r>
+        <w:rPr>
+          <w:lang w:val="es-CO"/>
+        </w:rPr>
         <w:t>)</w:t>
       </w:r>
     </w:p>
     <w:p>
       <w:r>
-        <w:t xml:space="preserve">- [.NET </w:t>
-      </w:r>
-      <w:proofErr w:type="gramStart"/>
-      <w:r>
-        <w:t>8.0](</w:t>
-      </w:r>
-      <w:proofErr w:type="gramEnd"/>
+        <w:t>- [.NET 8.0](</w:t>
+      </w:r>
       <w:r>
         <w:rPr>
           <w:u w:val="single"/>
@@ -85,47 +87,24 @@
     </w:p>
     <w:p>
       <w:r>
-        <w:t xml:space="preserve">- [MSSQL </w:t>
-      </w:r>
-      <w:proofErr w:type="gramStart"/>
-      <w:r>
-        <w:t>Server](</w:t>
-      </w:r>
-      <w:proofErr w:type="gramEnd"/>
-      <w:r>
-        <w:fldChar w:fldCharType="begin"/>
-      </w:r>
-      <w:r>
-        <w:instrText>HYPERLINK "https://www.microsoft.com/en-us/sql-server/sql-server-downloads"</w:instrText>
-      </w:r>
-      <w:r>
-        <w:fldChar w:fldCharType="separate"/>
-      </w:r>
-      <w:r>
-        <w:rPr>
-          <w:rStyle w:val="Hyperlink"/>
-        </w:rPr>
-        <w:t>https://www.microsoft.com/en-us/sql-server/sql-server-downloads</w:t>
-      </w:r>
-      <w:r>
-        <w:rPr>
-          <w:rStyle w:val="Hyperlink"/>
-        </w:rPr>
-        <w:fldChar w:fldCharType="end"/>
-      </w:r>
+        <w:t>- [MSSQL Server](</w:t>
+      </w:r>
+      <w:hyperlink r:id="rId5" w:history="1">
+        <w:r>
+          <w:rPr>
+            <w:rStyle w:val="Hyperlink"/>
+          </w:rPr>
+          <w:t>https://www.microsoft.com/en-us/sql-server/sql-server-downloads</w:t>
+        </w:r>
+      </w:hyperlink>
       <w:r>
         <w:t>)</w:t>
       </w:r>
     </w:p>
     <w:p>
       <w:r>
-        <w:t xml:space="preserve">- [SQL Server Management </w:t>
-      </w:r>
-      <w:proofErr w:type="gramStart"/>
-      <w:r>
-        <w:t>Studio](</w:t>
-      </w:r>
-      <w:proofErr w:type="gramEnd"/>
+        <w:t>- [SQL Server Management Studio](</w:t>
+      </w:r>
       <w:r>
         <w:rPr>
           <w:u w:val="single"/>
@@ -167,18 +146,10 @@
         <w:t xml:space="preserve">Create a new </w:t>
       </w:r>
       <w:r>
-        <w:t xml:space="preserve">MSSQL </w:t>
-      </w:r>
-      <w:proofErr w:type="gramStart"/>
-      <w:r>
-        <w:t>server</w:t>
-      </w:r>
-      <w:r>
-        <w:t xml:space="preserve"> using</w:t>
-      </w:r>
-      <w:proofErr w:type="gramEnd"/>
-      <w:r>
-        <w:t xml:space="preserve"> and make sure that it is running</w:t>
+        <w:t>MSSQL server</w:t>
+      </w:r>
+      <w:r>
+        <w:t xml:space="preserve"> using and make sure that it is running</w:t>
       </w:r>
       <w:r>
         <w:t>. You can check on the SQL configuration manager</w:t>
@@ -208,7 +179,7 @@
                     <pic:cNvPicPr/>
                   </pic:nvPicPr>
                   <pic:blipFill>
-                    <a:blip r:embed="rId5"/>
+                    <a:blip r:embed="rId6"/>
                     <a:stretch>
                       <a:fillRect/>
                     </a:stretch>
@@ -278,7 +249,7 @@
                     <pic:cNvPicPr/>
                   </pic:nvPicPr>
                   <pic:blipFill>
-                    <a:blip r:embed="rId6"/>
+                    <a:blip r:embed="rId7"/>
                     <a:stretch>
                       <a:fillRect/>
                     </a:stretch>
@@ -323,7 +294,7 @@
                     <pic:cNvPicPr/>
                   </pic:nvPicPr>
                   <pic:blipFill>
-                    <a:blip r:embed="rId7"/>
+                    <a:blip r:embed="rId8"/>
                     <a:stretch>
                       <a:fillRect/>
                     </a:stretch>
@@ -388,7 +359,7 @@
                     </pic:cNvPicPr>
                   </pic:nvPicPr>
                   <pic:blipFill>
-                    <a:blip r:embed="rId8">
+                    <a:blip r:embed="rId9">
                       <a:extLst>
                         <a:ext uri="{28A0092B-C50C-407E-A947-70E740481C1C}">
                           <a14:useLocalDpi xmlns:a14="http://schemas.microsoft.com/office/drawing/2010/main" val="0"/>
@@ -429,15 +400,19 @@
         </w:numPr>
       </w:pPr>
       <w:r>
-        <w:t xml:space="preserve">Paste the connection string on the </w:t>
-      </w:r>
-      <w:proofErr w:type="spellStart"/>
-      <w:r>
-        <w:t>Appsettings.json</w:t>
-      </w:r>
-      <w:proofErr w:type="spellEnd"/>
-      <w:r>
-        <w:t xml:space="preserve"> file:</w:t>
+        <w:t>Paste the connection string on the Appsettings.json file</w:t>
+      </w:r>
+    </w:p>
+    <w:p>
+      <w:pPr>
+        <w:pStyle w:val="ListParagraph"/>
+      </w:pPr>
+      <w:r>
+        <w:lastRenderedPageBreak/>
+        <w:t>NOTE: Do not forget to change “master” by your database name</w:t>
+      </w:r>
+      <w:r>
+        <w:t>. Also, add TrustServerCertificate=True to your connection string.</w:t>
       </w:r>
     </w:p>
     <w:p>
@@ -448,7 +423,6 @@
         <w:rPr>
           <w:noProof/>
         </w:rPr>
-        <w:lastRenderedPageBreak/>
         <w:drawing>
           <wp:inline distT="0" distB="0" distL="0" distR="0" wp14:anchorId="2531F6D8" wp14:editId="25D5C1BC">
             <wp:extent cx="5943600" cy="1330960"/>
@@ -465,7 +439,7 @@
                     <pic:cNvPicPr/>
                   </pic:nvPicPr>
                   <pic:blipFill>
-                    <a:blip r:embed="rId9"/>
+                    <a:blip r:embed="rId10"/>
                     <a:stretch>
                       <a:fillRect/>
                     </a:stretch>
@@ -560,7 +534,7 @@
                     <pic:cNvPicPr/>
                   </pic:nvPicPr>
                   <pic:blipFill>
-                    <a:blip r:embed="rId10"/>
+                    <a:blip r:embed="rId11"/>
                     <a:stretch>
                       <a:fillRect/>
                     </a:stretch>
@@ -629,7 +603,7 @@
                     <pic:cNvPicPr/>
                   </pic:nvPicPr>
                   <pic:blipFill>
-                    <a:blip r:embed="rId11"/>
+                    <a:blip r:embed="rId12"/>
                     <a:stretch>
                       <a:fillRect/>
                     </a:stretch>
@@ -671,15 +645,7 @@
         </w:numPr>
       </w:pPr>
       <w:r>
-        <w:t xml:space="preserve">Create a new </w:t>
-      </w:r>
-      <w:proofErr w:type="spellStart"/>
-      <w:r>
-        <w:t>gmail</w:t>
-      </w:r>
-      <w:proofErr w:type="spellEnd"/>
-      <w:r>
-        <w:t xml:space="preserve"> account:</w:t>
+        <w:t>Create a new gmail account:</w:t>
       </w:r>
     </w:p>
     <w:p>
@@ -707,7 +673,7 @@
                     <pic:cNvPicPr/>
                   </pic:nvPicPr>
                   <pic:blipFill>
-                    <a:blip r:embed="rId12"/>
+                    <a:blip r:embed="rId13"/>
                     <a:stretch>
                       <a:fillRect/>
                     </a:stretch>
@@ -765,7 +731,7 @@
                     <pic:cNvPicPr/>
                   </pic:nvPicPr>
                   <pic:blipFill>
-                    <a:blip r:embed="rId13"/>
+                    <a:blip r:embed="rId14"/>
                     <a:stretch>
                       <a:fillRect/>
                     </a:stretch>
@@ -804,13 +770,8 @@
         <w:t>App Passwords</w:t>
       </w:r>
       <w:r>
-        <w:t xml:space="preserve"> </w:t>
-      </w:r>
-      <w:proofErr w:type="gramStart"/>
-      <w:r>
-        <w:t>page</w:t>
-      </w:r>
-      <w:proofErr w:type="gramEnd"/>
+        <w:t xml:space="preserve"> page</w:t>
+      </w:r>
       <w:r>
         <w:t xml:space="preserve"> a new password must be generated for the app:</w:t>
       </w:r>
@@ -841,7 +802,7 @@
                     <pic:cNvPicPr/>
                   </pic:nvPicPr>
                   <pic:blipFill>
-                    <a:blip r:embed="rId14"/>
+                    <a:blip r:embed="rId15"/>
                     <a:stretch>
                       <a:fillRect/>
                     </a:stretch>
@@ -899,7 +860,7 @@
                     <pic:cNvPicPr/>
                   </pic:nvPicPr>
                   <pic:blipFill>
-                    <a:blip r:embed="rId15"/>
+                    <a:blip r:embed="rId16"/>
                     <a:stretch>
                       <a:fillRect/>
                     </a:stretch>
@@ -974,7 +935,7 @@
                     <pic:cNvPicPr/>
                   </pic:nvPicPr>
                   <pic:blipFill>
-                    <a:blip r:embed="rId16"/>
+                    <a:blip r:embed="rId17"/>
                     <a:stretch>
                       <a:fillRect/>
                     </a:stretch>
@@ -1039,7 +1000,7 @@
                     <pic:cNvPicPr/>
                   </pic:nvPicPr>
                   <pic:blipFill>
-                    <a:blip r:embed="rId17"/>
+                    <a:blip r:embed="rId18"/>
                     <a:stretch>
                       <a:fillRect/>
                     </a:stretch>
@@ -1069,15 +1030,7 @@
         </w:numPr>
       </w:pPr>
       <w:r>
-        <w:t xml:space="preserve">You should get </w:t>
-      </w:r>
-      <w:proofErr w:type="gramStart"/>
-      <w:r>
-        <w:t>a result</w:t>
-      </w:r>
-      <w:proofErr w:type="gramEnd"/>
-      <w:r>
-        <w:t xml:space="preserve"> of all tests passing:</w:t>
+        <w:t>You should get a result of all tests passing:</w:t>
       </w:r>
     </w:p>
     <w:p>
@@ -1105,7 +1058,7 @@
                     <pic:cNvPicPr/>
                   </pic:nvPicPr>
                   <pic:blipFill>
-                    <a:blip r:embed="rId18"/>
+                    <a:blip r:embed="rId19"/>
                     <a:stretch>
                       <a:fillRect/>
                     </a:stretch>
@@ -1141,23 +1094,7 @@
         <w:t>12-unit</w:t>
       </w:r>
       <w:r>
-        <w:t xml:space="preserve"> tests that cover every CRUD functionality of Games, User and Reviews and also the </w:t>
-      </w:r>
-      <w:proofErr w:type="spellStart"/>
-      <w:r>
-        <w:t>BuyGame</w:t>
-      </w:r>
-      <w:proofErr w:type="spellEnd"/>
-      <w:r>
-        <w:t xml:space="preserve"> unit test that covers the Transaction functionality to link a game to an </w:t>
-      </w:r>
-      <w:proofErr w:type="gramStart"/>
-      <w:r>
-        <w:t>users</w:t>
-      </w:r>
-      <w:proofErr w:type="gramEnd"/>
-      <w:r>
-        <w:t xml:space="preserve"> library.</w:t>
+        <w:t xml:space="preserve"> tests that cover every CRUD functionality of Games, User and Reviews and also the BuyGame unit test that covers the Transaction functionality to link a game to an users library.</w:t>
       </w:r>
     </w:p>
     <w:p>
@@ -1184,7 +1121,7 @@
                     <pic:cNvPicPr/>
                   </pic:nvPicPr>
                   <pic:blipFill>
-                    <a:blip r:embed="rId19"/>
+                    <a:blip r:embed="rId20"/>
                     <a:stretch>
                       <a:fillRect/>
                     </a:stretch>

</xml_diff>